<commit_message>
Updating Readme.md and project report
</commit_message>
<xml_diff>
--- a/ProjectReport.docx
+++ b/ProjectReport.docx
@@ -5,8 +5,14 @@
     <w:p>
       <w:pPr>
         <w:jc w:val="center"/>
-      </w:pPr>
-      <w:r>
+        <w:rPr>
+          <w:rFonts w:cstheme="minorHAnsi"/>
+        </w:rPr>
+      </w:pPr>
+      <w:r>
+        <w:rPr>
+          <w:rFonts w:cstheme="minorHAnsi"/>
+        </w:rPr>
         <w:t>INFO 6205</w:t>
       </w:r>
     </w:p>
@@ -14,12 +20,14 @@
       <w:pPr>
         <w:jc w:val="center"/>
         <w:rPr>
+          <w:rFonts w:cstheme="minorHAnsi"/>
           <w:sz w:val="32"/>
           <w:szCs w:val="32"/>
         </w:rPr>
       </w:pPr>
       <w:r>
         <w:rPr>
+          <w:rFonts w:cstheme="minorHAnsi"/>
           <w:sz w:val="32"/>
           <w:szCs w:val="32"/>
         </w:rPr>
@@ -30,12 +38,14 @@
       <w:pPr>
         <w:jc w:val="center"/>
         <w:rPr>
+          <w:rFonts w:cstheme="minorHAnsi"/>
           <w:sz w:val="36"/>
           <w:szCs w:val="36"/>
         </w:rPr>
       </w:pPr>
       <w:r>
         <w:rPr>
+          <w:rFonts w:cstheme="minorHAnsi"/>
           <w:sz w:val="36"/>
           <w:szCs w:val="36"/>
         </w:rPr>
@@ -45,38 +55,785 @@
     <w:p>
       <w:pPr>
         <w:rPr>
+          <w:rFonts w:cstheme="minorHAnsi"/>
           <w:sz w:val="36"/>
           <w:szCs w:val="36"/>
         </w:rPr>
       </w:pPr>
-    </w:p>
-    <w:p>
-      <w:r>
-        <w:t xml:space="preserve">Abstract: </w:t>
-      </w:r>
-    </w:p>
-    <w:p/>
-    <w:p>
-      <w:r>
-        <w:t>E</w:t>
-      </w:r>
-      <w:r>
-        <w:t>xposition of experimental results</w:t>
-      </w:r>
-      <w:r>
-        <w:t>:</w:t>
-      </w:r>
-    </w:p>
-    <w:p/>
-    <w:p>
-      <w:r>
-        <w:t xml:space="preserve">Conclusion: </w:t>
-      </w:r>
-    </w:p>
-    <w:p/>
-    <w:p/>
-    <w:p/>
-    <w:p/>
+      <w:r>
+        <w:rPr>
+          <w:rFonts w:cstheme="minorHAnsi"/>
+          <w:noProof/>
+          <w:sz w:val="36"/>
+          <w:szCs w:val="36"/>
+        </w:rPr>
+        <mc:AlternateContent>
+          <mc:Choice Requires="wps">
+            <w:drawing>
+              <wp:anchor distT="0" distB="0" distL="114300" distR="114300" simplePos="0" relativeHeight="251659264" behindDoc="0" locked="0" layoutInCell="1" allowOverlap="1" wp14:anchorId="6DE22149" wp14:editId="0EB51911">
+                <wp:simplePos x="0" y="0"/>
+                <wp:positionH relativeFrom="column">
+                  <wp:posOffset>-19594</wp:posOffset>
+                </wp:positionH>
+                <wp:positionV relativeFrom="paragraph">
+                  <wp:posOffset>149044</wp:posOffset>
+                </wp:positionV>
+                <wp:extent cx="6439988" cy="0"/>
+                <wp:effectExtent l="0" t="0" r="12065" b="12700"/>
+                <wp:wrapNone/>
+                <wp:docPr id="1" name="Straight Connector 1"/>
+                <wp:cNvGraphicFramePr/>
+                <a:graphic xmlns:a="http://schemas.openxmlformats.org/drawingml/2006/main">
+                  <a:graphicData uri="http://schemas.microsoft.com/office/word/2010/wordprocessingShape">
+                    <wps:wsp>
+                      <wps:cNvCnPr/>
+                      <wps:spPr>
+                        <a:xfrm>
+                          <a:off x="0" y="0"/>
+                          <a:ext cx="6439988" cy="0"/>
+                        </a:xfrm>
+                        <a:prstGeom prst="line">
+                          <a:avLst/>
+                        </a:prstGeom>
+                      </wps:spPr>
+                      <wps:style>
+                        <a:lnRef idx="1">
+                          <a:schemeClr val="accent1"/>
+                        </a:lnRef>
+                        <a:fillRef idx="0">
+                          <a:schemeClr val="accent1"/>
+                        </a:fillRef>
+                        <a:effectRef idx="0">
+                          <a:schemeClr val="accent1"/>
+                        </a:effectRef>
+                        <a:fontRef idx="minor">
+                          <a:schemeClr val="tx1"/>
+                        </a:fontRef>
+                      </wps:style>
+                      <wps:bodyPr/>
+                    </wps:wsp>
+                  </a:graphicData>
+                </a:graphic>
+              </wp:anchor>
+            </w:drawing>
+          </mc:Choice>
+          <mc:Fallback>
+            <w:pict>
+              <v:line w14:anchorId="6F8902CC" id="Straight Connector 1" o:spid="_x0000_s1026" style="position:absolute;z-index:251659264;visibility:visible;mso-wrap-style:square;mso-wrap-distance-left:9pt;mso-wrap-distance-top:0;mso-wrap-distance-right:9pt;mso-wrap-distance-bottom:0;mso-position-horizontal:absolute;mso-position-horizontal-relative:text;mso-position-vertical:absolute;mso-position-vertical-relative:text" from="-1.55pt,11.75pt" to="505.55pt,11.75pt" o:gfxdata="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" strokecolor="#4472c4 [3204]" strokeweight=".5pt">
+                <v:stroke joinstyle="miter"/>
+              </v:line>
+            </w:pict>
+          </mc:Fallback>
+        </mc:AlternateContent>
+      </w:r>
+    </w:p>
+    <w:p>
+      <w:pPr>
+        <w:jc w:val="center"/>
+        <w:rPr>
+          <w:rFonts w:cstheme="minorHAnsi"/>
+          <w:b/>
+          <w:bCs/>
+          <w:sz w:val="36"/>
+          <w:szCs w:val="36"/>
+          <w:u w:val="single"/>
+        </w:rPr>
+      </w:pPr>
+      <w:r>
+        <w:rPr>
+          <w:rFonts w:cstheme="minorHAnsi"/>
+          <w:b/>
+          <w:bCs/>
+          <w:sz w:val="36"/>
+          <w:szCs w:val="36"/>
+          <w:u w:val="single"/>
+        </w:rPr>
+        <w:t>Introduction</w:t>
+      </w:r>
+    </w:p>
+    <w:p>
+      <w:pPr>
+        <w:rPr>
+          <w:rFonts w:cstheme="minorHAnsi"/>
+        </w:rPr>
+      </w:pPr>
+    </w:p>
+    <w:p>
+      <w:pPr>
+        <w:pStyle w:val="NormalWeb"/>
+        <w:shd w:val="clear" w:color="auto" w:fill="FFFFFF"/>
+        <w:spacing w:before="120" w:beforeAutospacing="0" w:after="120" w:afterAutospacing="0"/>
+        <w:rPr>
+          <w:rFonts w:asciiTheme="minorHAnsi" w:hAnsiTheme="minorHAnsi" w:cstheme="minorHAnsi"/>
+          <w:color w:val="222222"/>
+          <w:sz w:val="21"/>
+          <w:szCs w:val="21"/>
+        </w:rPr>
+      </w:pPr>
+      <w:r>
+        <w:rPr>
+          <w:rFonts w:asciiTheme="minorHAnsi" w:hAnsiTheme="minorHAnsi" w:cstheme="minorHAnsi"/>
+          <w:b/>
+          <w:bCs/>
+          <w:color w:val="222222"/>
+          <w:sz w:val="21"/>
+          <w:szCs w:val="21"/>
+        </w:rPr>
+        <w:t>Statistical Football prediction</w:t>
+      </w:r>
+      <w:r>
+        <w:rPr>
+          <w:rFonts w:asciiTheme="minorHAnsi" w:hAnsiTheme="minorHAnsi" w:cstheme="minorHAnsi"/>
+          <w:color w:val="222222"/>
+          <w:sz w:val="21"/>
+          <w:szCs w:val="21"/>
+        </w:rPr>
+        <w:t> is a method used in sports betting, to predict the outcome of football matches by means of statistical tools. The goal of statistical match prediction is to outperform the predictions of bookmakers, who use them to set odds on the outcome of football matches.</w:t>
+      </w:r>
+    </w:p>
+    <w:p>
+      <w:pPr>
+        <w:pStyle w:val="NormalWeb"/>
+        <w:shd w:val="clear" w:color="auto" w:fill="FFFFFF"/>
+        <w:spacing w:before="120" w:beforeAutospacing="0" w:after="120" w:afterAutospacing="0"/>
+        <w:rPr>
+          <w:rFonts w:asciiTheme="minorHAnsi" w:hAnsiTheme="minorHAnsi" w:cstheme="minorHAnsi"/>
+          <w:color w:val="222222"/>
+          <w:sz w:val="21"/>
+          <w:szCs w:val="21"/>
+        </w:rPr>
+      </w:pPr>
+      <w:r>
+        <w:rPr>
+          <w:rFonts w:asciiTheme="minorHAnsi" w:hAnsiTheme="minorHAnsi" w:cstheme="minorHAnsi"/>
+          <w:color w:val="222222"/>
+          <w:sz w:val="21"/>
+          <w:szCs w:val="21"/>
+        </w:rPr>
+        <w:t>The most widely used statistical approach to prediction is ranking. Football ranking systems assign a rank to each team based on their past game results, so that the highest rank is assigned to the strongest team. The outcome of the match can be predicted by comparing the opponents’ ranks. Several different football ranking systems exist, for example some widely known are the FIFA World Rankings or the World Football Elo Ratings.</w:t>
+      </w:r>
+    </w:p>
+    <w:p>
+      <w:pPr>
+        <w:shd w:val="clear" w:color="auto" w:fill="FFFFFF"/>
+        <w:spacing w:before="120" w:after="120"/>
+        <w:rPr>
+          <w:rFonts w:eastAsia="Times New Roman" w:cstheme="minorHAnsi"/>
+          <w:color w:val="222222"/>
+          <w:sz w:val="21"/>
+          <w:szCs w:val="21"/>
+        </w:rPr>
+      </w:pPr>
+      <w:r>
+        <w:rPr>
+          <w:rFonts w:eastAsia="Times New Roman" w:cstheme="minorHAnsi"/>
+          <w:color w:val="222222"/>
+          <w:sz w:val="21"/>
+          <w:szCs w:val="21"/>
+        </w:rPr>
+        <w:t>There are three main drawbacks to football match predictions that are based on ranking systems:</w:t>
+      </w:r>
+    </w:p>
+    <w:p>
+      <w:pPr>
+        <w:numPr>
+          <w:ilvl w:val="0"/>
+          <w:numId w:val="2"/>
+        </w:numPr>
+        <w:shd w:val="clear" w:color="auto" w:fill="FFFFFF"/>
+        <w:spacing w:before="100" w:beforeAutospacing="1" w:after="24"/>
+        <w:ind w:left="768"/>
+        <w:rPr>
+          <w:rFonts w:eastAsia="Times New Roman" w:cstheme="minorHAnsi"/>
+          <w:color w:val="222222"/>
+          <w:sz w:val="21"/>
+          <w:szCs w:val="21"/>
+        </w:rPr>
+      </w:pPr>
+      <w:r>
+        <w:rPr>
+          <w:rFonts w:eastAsia="Times New Roman" w:cstheme="minorHAnsi"/>
+          <w:color w:val="222222"/>
+          <w:sz w:val="21"/>
+          <w:szCs w:val="21"/>
+        </w:rPr>
+        <w:t>Ranks assigned to the teams do not differentiate between their attacking and defensive strengths.</w:t>
+      </w:r>
+    </w:p>
+    <w:p>
+      <w:pPr>
+        <w:numPr>
+          <w:ilvl w:val="0"/>
+          <w:numId w:val="2"/>
+        </w:numPr>
+        <w:shd w:val="clear" w:color="auto" w:fill="FFFFFF"/>
+        <w:spacing w:before="100" w:beforeAutospacing="1" w:after="24"/>
+        <w:ind w:left="768"/>
+        <w:rPr>
+          <w:rFonts w:eastAsia="Times New Roman" w:cstheme="minorHAnsi"/>
+          <w:color w:val="222222"/>
+          <w:sz w:val="21"/>
+          <w:szCs w:val="21"/>
+        </w:rPr>
+      </w:pPr>
+      <w:r>
+        <w:rPr>
+          <w:rFonts w:eastAsia="Times New Roman" w:cstheme="minorHAnsi"/>
+          <w:color w:val="222222"/>
+          <w:sz w:val="21"/>
+          <w:szCs w:val="21"/>
+        </w:rPr>
+        <w:t>Ranks are accumulated averages which do not account for skill changes in football teams.</w:t>
+      </w:r>
+    </w:p>
+    <w:p>
+      <w:pPr>
+        <w:numPr>
+          <w:ilvl w:val="0"/>
+          <w:numId w:val="2"/>
+        </w:numPr>
+        <w:shd w:val="clear" w:color="auto" w:fill="FFFFFF"/>
+        <w:spacing w:before="100" w:beforeAutospacing="1" w:after="24"/>
+        <w:ind w:left="768"/>
+        <w:rPr>
+          <w:rFonts w:eastAsia="Times New Roman" w:cstheme="minorHAnsi"/>
+          <w:color w:val="222222"/>
+          <w:sz w:val="21"/>
+          <w:szCs w:val="21"/>
+        </w:rPr>
+      </w:pPr>
+      <w:r>
+        <w:rPr>
+          <w:rFonts w:eastAsia="Times New Roman" w:cstheme="minorHAnsi"/>
+          <w:color w:val="222222"/>
+          <w:sz w:val="21"/>
+          <w:szCs w:val="21"/>
+        </w:rPr>
+        <w:t>The main goal of a ranking system is not to predict the results of football games, but to sort the teams according to their average strength.</w:t>
+      </w:r>
+    </w:p>
+    <w:p>
+      <w:pPr>
+        <w:rPr>
+          <w:rFonts w:cstheme="minorHAnsi"/>
+        </w:rPr>
+      </w:pPr>
+    </w:p>
+    <w:p>
+      <w:pPr>
+        <w:rPr>
+          <w:rFonts w:cstheme="minorHAnsi"/>
+          <w:b/>
+          <w:bCs/>
+          <w:sz w:val="32"/>
+          <w:szCs w:val="32"/>
+          <w:u w:val="single"/>
+        </w:rPr>
+      </w:pPr>
+      <w:r>
+        <w:rPr>
+          <w:rFonts w:cstheme="minorHAnsi"/>
+          <w:b/>
+          <w:bCs/>
+          <w:sz w:val="32"/>
+          <w:szCs w:val="32"/>
+          <w:u w:val="single"/>
+        </w:rPr>
+        <w:t>Aim of the project</w:t>
+      </w:r>
+      <w:r>
+        <w:rPr>
+          <w:rFonts w:cstheme="minorHAnsi"/>
+          <w:b/>
+          <w:bCs/>
+          <w:sz w:val="32"/>
+          <w:szCs w:val="32"/>
+          <w:u w:val="single"/>
+        </w:rPr>
+        <w:t xml:space="preserve"> </w:t>
+      </w:r>
+    </w:p>
+    <w:p>
+      <w:pPr>
+        <w:rPr>
+          <w:rFonts w:cstheme="minorHAnsi"/>
+        </w:rPr>
+      </w:pPr>
+    </w:p>
+    <w:p>
+      <w:pPr>
+        <w:rPr>
+          <w:rFonts w:cstheme="minorHAnsi"/>
+        </w:rPr>
+      </w:pPr>
+      <w:r>
+        <w:rPr>
+          <w:rFonts w:cstheme="minorHAnsi"/>
+          <w:sz w:val="21"/>
+          <w:szCs w:val="21"/>
+        </w:rPr>
+        <w:t>The input to your system will be a set of prior encounters with a result. These results can be win-</w:t>
+      </w:r>
+      <w:proofErr w:type="gramStart"/>
+      <w:r>
+        <w:rPr>
+          <w:rFonts w:cstheme="minorHAnsi"/>
+          <w:sz w:val="21"/>
+          <w:szCs w:val="21"/>
+        </w:rPr>
+        <w:t>loss</w:t>
+      </w:r>
+      <w:proofErr w:type="gramEnd"/>
+      <w:r>
+        <w:rPr>
+          <w:rFonts w:cstheme="minorHAnsi"/>
+          <w:sz w:val="21"/>
+          <w:szCs w:val="21"/>
+        </w:rPr>
+        <w:t xml:space="preserve"> or they can be scores, as in for example the English Premier League (EPL). If appropriate, you may also consider home team advantage if you feel that it matters</w:t>
+      </w:r>
+      <w:r>
+        <w:rPr>
+          <w:rFonts w:cstheme="minorHAnsi"/>
+        </w:rPr>
+        <w:t>.</w:t>
+      </w:r>
+    </w:p>
+    <w:p>
+      <w:pPr>
+        <w:rPr>
+          <w:rFonts w:cstheme="minorHAnsi"/>
+          <w:sz w:val="21"/>
+          <w:szCs w:val="21"/>
+        </w:rPr>
+      </w:pPr>
+      <w:r>
+        <w:rPr>
+          <w:rFonts w:cstheme="minorHAnsi"/>
+          <w:sz w:val="21"/>
+          <w:szCs w:val="21"/>
+        </w:rPr>
+        <w:t xml:space="preserve">Finding final standing of the EPL if all the remaining matches were also played. </w:t>
+      </w:r>
+      <w:r>
+        <w:rPr>
+          <w:rFonts w:cstheme="minorHAnsi"/>
+          <w:sz w:val="21"/>
+          <w:szCs w:val="21"/>
+        </w:rPr>
+        <w:t>Although Liverpool must end the season at the top of the table (it is mathematically impossible for any other team to pass them),</w:t>
+      </w:r>
+      <w:r>
+        <w:rPr>
+          <w:rFonts w:cstheme="minorHAnsi"/>
+          <w:sz w:val="21"/>
+          <w:szCs w:val="21"/>
+        </w:rPr>
+        <w:t xml:space="preserve"> </w:t>
+      </w:r>
+      <w:r>
+        <w:rPr>
+          <w:rFonts w:cstheme="minorHAnsi"/>
+          <w:sz w:val="21"/>
+          <w:szCs w:val="21"/>
+        </w:rPr>
+        <w:t>the next five positions are important for the summer, as are the last three positions, which teams will be relegated.</w:t>
+      </w:r>
+    </w:p>
+    <w:p>
+      <w:pPr>
+        <w:rPr>
+          <w:rFonts w:cstheme="minorHAnsi"/>
+        </w:rPr>
+      </w:pPr>
+    </w:p>
+    <w:p>
+      <w:pPr>
+        <w:rPr>
+          <w:rFonts w:cstheme="minorHAnsi"/>
+          <w:b/>
+          <w:bCs/>
+          <w:sz w:val="28"/>
+          <w:szCs w:val="28"/>
+          <w:u w:val="single"/>
+        </w:rPr>
+      </w:pPr>
+      <w:r>
+        <w:rPr>
+          <w:rFonts w:cstheme="minorHAnsi"/>
+          <w:b/>
+          <w:bCs/>
+          <w:sz w:val="28"/>
+          <w:szCs w:val="28"/>
+          <w:u w:val="single"/>
+        </w:rPr>
+        <w:t>Dataset used for this project</w:t>
+      </w:r>
+    </w:p>
+    <w:p>
+      <w:pPr>
+        <w:rPr>
+          <w:rFonts w:cstheme="minorHAnsi"/>
+          <w:b/>
+          <w:bCs/>
+          <w:sz w:val="28"/>
+          <w:szCs w:val="28"/>
+          <w:u w:val="single"/>
+        </w:rPr>
+      </w:pPr>
+    </w:p>
+    <w:p>
+      <w:pPr>
+        <w:rPr>
+          <w:rFonts w:cstheme="minorHAnsi"/>
+          <w:b/>
+          <w:bCs/>
+          <w:sz w:val="28"/>
+          <w:szCs w:val="28"/>
+          <w:u w:val="single"/>
+        </w:rPr>
+      </w:pPr>
+    </w:p>
+    <w:p>
+      <w:pPr>
+        <w:rPr>
+          <w:rFonts w:cstheme="minorHAnsi"/>
+          <w:b/>
+          <w:bCs/>
+          <w:sz w:val="28"/>
+          <w:szCs w:val="28"/>
+          <w:u w:val="single"/>
+        </w:rPr>
+      </w:pPr>
+    </w:p>
+    <w:p>
+      <w:pPr>
+        <w:rPr>
+          <w:rFonts w:cstheme="minorHAnsi"/>
+          <w:b/>
+          <w:bCs/>
+          <w:sz w:val="28"/>
+          <w:szCs w:val="28"/>
+          <w:u w:val="single"/>
+        </w:rPr>
+      </w:pPr>
+      <w:r>
+        <w:rPr>
+          <w:rFonts w:cstheme="minorHAnsi"/>
+          <w:b/>
+          <w:bCs/>
+          <w:sz w:val="28"/>
+          <w:szCs w:val="28"/>
+          <w:u w:val="single"/>
+        </w:rPr>
+        <w:t>Project Description</w:t>
+      </w:r>
+    </w:p>
+    <w:p>
+      <w:pPr>
+        <w:rPr>
+          <w:rFonts w:cstheme="minorHAnsi"/>
+          <w:b/>
+          <w:bCs/>
+          <w:sz w:val="28"/>
+          <w:szCs w:val="28"/>
+          <w:u w:val="single"/>
+        </w:rPr>
+      </w:pPr>
+    </w:p>
+    <w:p>
+      <w:pPr>
+        <w:rPr>
+          <w:rFonts w:cstheme="minorHAnsi"/>
+          <w:b/>
+          <w:bCs/>
+          <w:sz w:val="28"/>
+          <w:szCs w:val="28"/>
+          <w:u w:val="single"/>
+        </w:rPr>
+      </w:pPr>
+      <w:r>
+        <w:rPr>
+          <w:rFonts w:cstheme="minorHAnsi"/>
+          <w:b/>
+          <w:bCs/>
+          <w:sz w:val="28"/>
+          <w:szCs w:val="28"/>
+          <w:u w:val="single"/>
+        </w:rPr>
+        <w:t xml:space="preserve">Implementation  </w:t>
+      </w:r>
+    </w:p>
+    <w:p>
+      <w:pPr>
+        <w:rPr>
+          <w:rFonts w:cstheme="minorHAnsi"/>
+          <w:b/>
+          <w:bCs/>
+          <w:sz w:val="28"/>
+          <w:szCs w:val="28"/>
+          <w:u w:val="single"/>
+        </w:rPr>
+      </w:pPr>
+    </w:p>
+    <w:p>
+      <w:pPr>
+        <w:rPr>
+          <w:rFonts w:cstheme="minorHAnsi"/>
+          <w:b/>
+          <w:bCs/>
+          <w:sz w:val="28"/>
+          <w:szCs w:val="28"/>
+          <w:u w:val="single"/>
+        </w:rPr>
+      </w:pPr>
+      <w:r>
+        <w:rPr>
+          <w:rFonts w:cstheme="minorHAnsi"/>
+          <w:b/>
+          <w:bCs/>
+          <w:sz w:val="28"/>
+          <w:szCs w:val="28"/>
+          <w:u w:val="single"/>
+        </w:rPr>
+        <w:t>Output</w:t>
+      </w:r>
+    </w:p>
+    <w:p>
+      <w:pPr>
+        <w:rPr>
+          <w:rFonts w:cstheme="minorHAnsi"/>
+          <w:b/>
+          <w:bCs/>
+          <w:sz w:val="28"/>
+          <w:szCs w:val="28"/>
+          <w:u w:val="single"/>
+        </w:rPr>
+      </w:pPr>
+    </w:p>
+    <w:p>
+      <w:pPr>
+        <w:rPr>
+          <w:rFonts w:cstheme="minorHAnsi"/>
+          <w:b/>
+          <w:bCs/>
+          <w:sz w:val="28"/>
+          <w:szCs w:val="28"/>
+          <w:u w:val="single"/>
+        </w:rPr>
+      </w:pPr>
+      <w:r>
+        <w:rPr>
+          <w:rFonts w:cstheme="minorHAnsi"/>
+          <w:b/>
+          <w:bCs/>
+          <w:noProof/>
+          <w:sz w:val="28"/>
+          <w:szCs w:val="28"/>
+          <w:u w:val="single"/>
+        </w:rPr>
+        <w:lastRenderedPageBreak/>
+        <w:drawing>
+          <wp:inline distT="0" distB="0" distL="0" distR="0" wp14:anchorId="455CA9DC" wp14:editId="14CA19EC">
+            <wp:extent cx="4336413" cy="4654694"/>
+            <wp:effectExtent l="0" t="0" r="0" b="0"/>
+            <wp:docPr id="2" name="Picture 2" descr="A screenshot of a cell phone&#10;&#10;Description automatically generated"/>
+            <wp:cNvGraphicFramePr>
+              <a:graphicFrameLocks xmlns:a="http://schemas.openxmlformats.org/drawingml/2006/main" noChangeAspect="1"/>
+            </wp:cNvGraphicFramePr>
+            <a:graphic xmlns:a="http://schemas.openxmlformats.org/drawingml/2006/main">
+              <a:graphicData uri="http://schemas.openxmlformats.org/drawingml/2006/picture">
+                <pic:pic xmlns:pic="http://schemas.openxmlformats.org/drawingml/2006/picture">
+                  <pic:nvPicPr>
+                    <pic:cNvPr id="2" name="Result.png"/>
+                    <pic:cNvPicPr/>
+                  </pic:nvPicPr>
+                  <pic:blipFill>
+                    <a:blip r:embed="rId5" cstate="print">
+                      <a:extLst>
+                        <a:ext uri="{28A0092B-C50C-407E-A947-70E740481C1C}">
+                          <a14:useLocalDpi xmlns:a14="http://schemas.microsoft.com/office/drawing/2010/main" val="0"/>
+                        </a:ext>
+                      </a:extLst>
+                    </a:blip>
+                    <a:stretch>
+                      <a:fillRect/>
+                    </a:stretch>
+                  </pic:blipFill>
+                  <pic:spPr>
+                    <a:xfrm>
+                      <a:off x="0" y="0"/>
+                      <a:ext cx="4340947" cy="4659560"/>
+                    </a:xfrm>
+                    <a:prstGeom prst="rect">
+                      <a:avLst/>
+                    </a:prstGeom>
+                  </pic:spPr>
+                </pic:pic>
+              </a:graphicData>
+            </a:graphic>
+          </wp:inline>
+        </w:drawing>
+      </w:r>
+    </w:p>
+    <w:p>
+      <w:pPr>
+        <w:rPr>
+          <w:rFonts w:cstheme="minorHAnsi"/>
+          <w:b/>
+          <w:bCs/>
+          <w:sz w:val="28"/>
+          <w:szCs w:val="28"/>
+          <w:u w:val="single"/>
+        </w:rPr>
+      </w:pPr>
+    </w:p>
+    <w:p>
+      <w:pPr>
+        <w:rPr>
+          <w:rFonts w:cstheme="minorHAnsi"/>
+          <w:b/>
+          <w:bCs/>
+          <w:sz w:val="28"/>
+          <w:szCs w:val="28"/>
+          <w:u w:val="single"/>
+        </w:rPr>
+      </w:pPr>
+      <w:r>
+        <w:rPr>
+          <w:rFonts w:cstheme="minorHAnsi"/>
+          <w:b/>
+          <w:bCs/>
+          <w:sz w:val="28"/>
+          <w:szCs w:val="28"/>
+          <w:u w:val="single"/>
+        </w:rPr>
+        <w:t>Conclusion and Future implementations</w:t>
+      </w:r>
+      <w:r>
+        <w:rPr>
+          <w:rFonts w:cstheme="minorHAnsi"/>
+        </w:rPr>
+        <w:t xml:space="preserve"> </w:t>
+      </w:r>
+    </w:p>
+    <w:p>
+      <w:pPr>
+        <w:rPr>
+          <w:rFonts w:cstheme="minorHAnsi"/>
+          <w:b/>
+          <w:bCs/>
+          <w:sz w:val="28"/>
+          <w:szCs w:val="28"/>
+          <w:u w:val="single"/>
+        </w:rPr>
+      </w:pPr>
+    </w:p>
+    <w:p>
+      <w:pPr>
+        <w:rPr>
+          <w:rFonts w:cstheme="minorHAnsi"/>
+          <w:b/>
+          <w:bCs/>
+          <w:sz w:val="28"/>
+          <w:szCs w:val="28"/>
+          <w:u w:val="single"/>
+        </w:rPr>
+      </w:pPr>
+      <w:r>
+        <w:rPr>
+          <w:rFonts w:cstheme="minorHAnsi"/>
+          <w:b/>
+          <w:bCs/>
+          <w:sz w:val="28"/>
+          <w:szCs w:val="28"/>
+          <w:u w:val="single"/>
+        </w:rPr>
+        <w:t>Reference</w:t>
+      </w:r>
+    </w:p>
+    <w:p>
+      <w:pPr>
+        <w:pStyle w:val="ListParagraph"/>
+        <w:numPr>
+          <w:ilvl w:val="0"/>
+          <w:numId w:val="1"/>
+        </w:numPr>
+        <w:rPr>
+          <w:rFonts w:eastAsia="Times New Roman" w:cstheme="minorHAnsi"/>
+        </w:rPr>
+      </w:pPr>
+      <w:r>
+        <w:rPr>
+          <w:rFonts w:eastAsia="Times New Roman" w:cstheme="minorHAnsi"/>
+        </w:rPr>
+        <w:t xml:space="preserve">Data Source: </w:t>
+      </w:r>
+      <w:hyperlink r:id="rId6" w:history="1">
+        <w:r>
+          <w:rPr>
+            <w:rStyle w:val="Hyperlink"/>
+            <w:rFonts w:eastAsia="Times New Roman" w:cstheme="minorHAnsi"/>
+          </w:rPr>
+          <w:t>https://datahub.io/sports-data/english-premier-league#data</w:t>
+        </w:r>
+      </w:hyperlink>
+    </w:p>
+    <w:p>
+      <w:pPr>
+        <w:pStyle w:val="ListParagraph"/>
+        <w:numPr>
+          <w:ilvl w:val="0"/>
+          <w:numId w:val="1"/>
+        </w:numPr>
+        <w:rPr>
+          <w:rFonts w:eastAsia="Times New Roman" w:cstheme="minorHAnsi"/>
+        </w:rPr>
+      </w:pPr>
+      <w:hyperlink r:id="rId7" w:history="1">
+        <w:r>
+          <w:rPr>
+            <w:rFonts w:eastAsia="Times New Roman" w:cstheme="minorHAnsi"/>
+            <w:color w:val="0000FF"/>
+            <w:u w:val="single"/>
+          </w:rPr>
+          <w:t>https://en.wikipedia.org/wiki/Statistical_association_football_predictions</w:t>
+        </w:r>
+      </w:hyperlink>
+    </w:p>
+    <w:p>
+      <w:pPr>
+        <w:pStyle w:val="ListParagraph"/>
+        <w:numPr>
+          <w:ilvl w:val="0"/>
+          <w:numId w:val="1"/>
+        </w:numPr>
+        <w:rPr>
+          <w:rFonts w:cstheme="minorHAnsi"/>
+        </w:rPr>
+      </w:pPr>
+    </w:p>
+    <w:p>
+      <w:pPr>
+        <w:rPr>
+          <w:rFonts w:cstheme="minorHAnsi"/>
+        </w:rPr>
+      </w:pPr>
+    </w:p>
+    <w:p>
+      <w:pPr>
+        <w:rPr>
+          <w:rFonts w:cstheme="minorHAnsi"/>
+        </w:rPr>
+      </w:pPr>
+    </w:p>
+    <w:p>
+      <w:pPr>
+        <w:rPr>
+          <w:rFonts w:cstheme="minorHAnsi"/>
+        </w:rPr>
+      </w:pPr>
+    </w:p>
     <w:sectPr>
       <w:pgSz w:w="12240" w:h="15840"/>
       <w:pgMar w:top="1440" w:right="1440" w:bottom="1440" w:left="1440" w:header="720" w:footer="720" w:gutter="0"/>
@@ -85,6 +842,216 @@
     </w:sectPr>
   </w:body>
 </w:document>
+</file>
+
+<file path=word/numbering.xml><?xml version="1.0" encoding="utf-8"?>
+<w:numbering xmlns:wpc="http://schemas.microsoft.com/office/word/2010/wordprocessingCanvas" xmlns:cx="http://schemas.microsoft.com/office/drawing/2014/chartex" xmlns:cx1="http://schemas.microsoft.com/office/drawing/2015/9/8/chartex" xmlns:cx2="http://schemas.microsoft.com/office/drawing/2015/10/21/chartex" xmlns:cx3="http://schemas.microsoft.com/office/drawing/2016/5/9/chartex" xmlns:cx4="http://schemas.microsoft.com/office/drawing/2016/5/10/chartex" xmlns:cx5="http://schemas.microsoft.com/office/drawing/2016/5/11/chartex" xmlns:cx6="http://schemas.microsoft.com/office/drawing/2016/5/12/chartex" xmlns:cx7="http://schemas.microsoft.com/office/drawing/2016/5/13/chartex" xmlns:cx8="http://schemas.microsoft.com/office/drawing/2016/5/14/chartex" xmlns:mc="http://schemas.openxmlformats.org/markup-compatibility/2006" xmlns:aink="http://schemas.microsoft.com/office/drawing/2016/ink" xmlns:am3d="http://schemas.microsoft.com/office/drawing/2017/model3d" xmlns:o="urn:schemas-microsoft-com:office:office" xmlns:r="http://schemas.openxmlformats.org/officeDocument/2006/relationships" xmlns:m="http://schemas.openxmlformats.org/officeDocument/2006/math" xmlns:v="urn:schemas-microsoft-com:vml" xmlns:wp14="http://schemas.microsoft.com/office/word/2010/wordprocessingDrawing" xmlns:wp="http://schemas.openxmlformats.org/drawingml/2006/wordprocessingDrawing" xmlns:w10="urn:schemas-microsoft-com:office:word" xmlns:w="http://schemas.openxmlformats.org/wordprocessingml/2006/main" xmlns:w14="http://schemas.microsoft.com/office/word/2010/wordml" xmlns:w15="http://schemas.microsoft.com/office/word/2012/wordml" xmlns:w16cid="http://schemas.microsoft.com/office/word/2016/wordml/cid" xmlns:w16se="http://schemas.microsoft.com/office/word/2015/wordml/symex" xmlns:wpg="http://schemas.microsoft.com/office/word/2010/wordprocessingGroup" xmlns:wpi="http://schemas.microsoft.com/office/word/2010/wordprocessingInk" xmlns:wne="http://schemas.microsoft.com/office/word/2006/wordml" xmlns:wps="http://schemas.microsoft.com/office/word/2010/wordprocessingShape" mc:Ignorable="w14 w15 w16se w16cid wp14">
+  <w:abstractNum w:abstractNumId="0" w15:restartNumberingAfterBreak="0">
+    <w:nsid w:val="1A067CD8"/>
+    <w:multiLevelType w:val="multilevel"/>
+    <w:tmpl w:val="804EC09A"/>
+    <w:lvl w:ilvl="0">
+      <w:start w:val="1"/>
+      <w:numFmt w:val="decimal"/>
+      <w:lvlText w:val="%1."/>
+      <w:lvlJc w:val="left"/>
+      <w:pPr>
+        <w:tabs>
+          <w:tab w:val="num" w:pos="720"/>
+        </w:tabs>
+        <w:ind w:left="720" w:hanging="360"/>
+      </w:pPr>
+    </w:lvl>
+    <w:lvl w:ilvl="1" w:tentative="1">
+      <w:start w:val="1"/>
+      <w:numFmt w:val="decimal"/>
+      <w:lvlText w:val="%2."/>
+      <w:lvlJc w:val="left"/>
+      <w:pPr>
+        <w:tabs>
+          <w:tab w:val="num" w:pos="1440"/>
+        </w:tabs>
+        <w:ind w:left="1440" w:hanging="360"/>
+      </w:pPr>
+    </w:lvl>
+    <w:lvl w:ilvl="2" w:tentative="1">
+      <w:start w:val="1"/>
+      <w:numFmt w:val="decimal"/>
+      <w:lvlText w:val="%3."/>
+      <w:lvlJc w:val="left"/>
+      <w:pPr>
+        <w:tabs>
+          <w:tab w:val="num" w:pos="2160"/>
+        </w:tabs>
+        <w:ind w:left="2160" w:hanging="360"/>
+      </w:pPr>
+    </w:lvl>
+    <w:lvl w:ilvl="3" w:tentative="1">
+      <w:start w:val="1"/>
+      <w:numFmt w:val="decimal"/>
+      <w:lvlText w:val="%4."/>
+      <w:lvlJc w:val="left"/>
+      <w:pPr>
+        <w:tabs>
+          <w:tab w:val="num" w:pos="2880"/>
+        </w:tabs>
+        <w:ind w:left="2880" w:hanging="360"/>
+      </w:pPr>
+    </w:lvl>
+    <w:lvl w:ilvl="4" w:tentative="1">
+      <w:start w:val="1"/>
+      <w:numFmt w:val="decimal"/>
+      <w:lvlText w:val="%5."/>
+      <w:lvlJc w:val="left"/>
+      <w:pPr>
+        <w:tabs>
+          <w:tab w:val="num" w:pos="3600"/>
+        </w:tabs>
+        <w:ind w:left="3600" w:hanging="360"/>
+      </w:pPr>
+    </w:lvl>
+    <w:lvl w:ilvl="5" w:tentative="1">
+      <w:start w:val="1"/>
+      <w:numFmt w:val="decimal"/>
+      <w:lvlText w:val="%6."/>
+      <w:lvlJc w:val="left"/>
+      <w:pPr>
+        <w:tabs>
+          <w:tab w:val="num" w:pos="4320"/>
+        </w:tabs>
+        <w:ind w:left="4320" w:hanging="360"/>
+      </w:pPr>
+    </w:lvl>
+    <w:lvl w:ilvl="6" w:tentative="1">
+      <w:start w:val="1"/>
+      <w:numFmt w:val="decimal"/>
+      <w:lvlText w:val="%7."/>
+      <w:lvlJc w:val="left"/>
+      <w:pPr>
+        <w:tabs>
+          <w:tab w:val="num" w:pos="5040"/>
+        </w:tabs>
+        <w:ind w:left="5040" w:hanging="360"/>
+      </w:pPr>
+    </w:lvl>
+    <w:lvl w:ilvl="7" w:tentative="1">
+      <w:start w:val="1"/>
+      <w:numFmt w:val="decimal"/>
+      <w:lvlText w:val="%8."/>
+      <w:lvlJc w:val="left"/>
+      <w:pPr>
+        <w:tabs>
+          <w:tab w:val="num" w:pos="5760"/>
+        </w:tabs>
+        <w:ind w:left="5760" w:hanging="360"/>
+      </w:pPr>
+    </w:lvl>
+    <w:lvl w:ilvl="8" w:tentative="1">
+      <w:start w:val="1"/>
+      <w:numFmt w:val="decimal"/>
+      <w:lvlText w:val="%9."/>
+      <w:lvlJc w:val="left"/>
+      <w:pPr>
+        <w:tabs>
+          <w:tab w:val="num" w:pos="6480"/>
+        </w:tabs>
+        <w:ind w:left="6480" w:hanging="360"/>
+      </w:pPr>
+    </w:lvl>
+  </w:abstractNum>
+  <w:abstractNum w:abstractNumId="1" w15:restartNumberingAfterBreak="0">
+    <w:nsid w:val="7A5B4C73"/>
+    <w:multiLevelType w:val="hybridMultilevel"/>
+    <w:tmpl w:val="2BEC5F8C"/>
+    <w:lvl w:ilvl="0" w:tplc="0409000F">
+      <w:start w:val="1"/>
+      <w:numFmt w:val="decimal"/>
+      <w:lvlText w:val="%1."/>
+      <w:lvlJc w:val="left"/>
+      <w:pPr>
+        <w:ind w:left="720" w:hanging="360"/>
+      </w:pPr>
+    </w:lvl>
+    <w:lvl w:ilvl="1" w:tplc="04090019" w:tentative="1">
+      <w:start w:val="1"/>
+      <w:numFmt w:val="lowerLetter"/>
+      <w:lvlText w:val="%2."/>
+      <w:lvlJc w:val="left"/>
+      <w:pPr>
+        <w:ind w:left="1440" w:hanging="360"/>
+      </w:pPr>
+    </w:lvl>
+    <w:lvl w:ilvl="2" w:tplc="0409001B" w:tentative="1">
+      <w:start w:val="1"/>
+      <w:numFmt w:val="lowerRoman"/>
+      <w:lvlText w:val="%3."/>
+      <w:lvlJc w:val="right"/>
+      <w:pPr>
+        <w:ind w:left="2160" w:hanging="180"/>
+      </w:pPr>
+    </w:lvl>
+    <w:lvl w:ilvl="3" w:tplc="0409000F" w:tentative="1">
+      <w:start w:val="1"/>
+      <w:numFmt w:val="decimal"/>
+      <w:lvlText w:val="%4."/>
+      <w:lvlJc w:val="left"/>
+      <w:pPr>
+        <w:ind w:left="2880" w:hanging="360"/>
+      </w:pPr>
+    </w:lvl>
+    <w:lvl w:ilvl="4" w:tplc="04090019" w:tentative="1">
+      <w:start w:val="1"/>
+      <w:numFmt w:val="lowerLetter"/>
+      <w:lvlText w:val="%5."/>
+      <w:lvlJc w:val="left"/>
+      <w:pPr>
+        <w:ind w:left="3600" w:hanging="360"/>
+      </w:pPr>
+    </w:lvl>
+    <w:lvl w:ilvl="5" w:tplc="0409001B" w:tentative="1">
+      <w:start w:val="1"/>
+      <w:numFmt w:val="lowerRoman"/>
+      <w:lvlText w:val="%6."/>
+      <w:lvlJc w:val="right"/>
+      <w:pPr>
+        <w:ind w:left="4320" w:hanging="180"/>
+      </w:pPr>
+    </w:lvl>
+    <w:lvl w:ilvl="6" w:tplc="0409000F" w:tentative="1">
+      <w:start w:val="1"/>
+      <w:numFmt w:val="decimal"/>
+      <w:lvlText w:val="%7."/>
+      <w:lvlJc w:val="left"/>
+      <w:pPr>
+        <w:ind w:left="5040" w:hanging="360"/>
+      </w:pPr>
+    </w:lvl>
+    <w:lvl w:ilvl="7" w:tplc="04090019" w:tentative="1">
+      <w:start w:val="1"/>
+      <w:numFmt w:val="lowerLetter"/>
+      <w:lvlText w:val="%8."/>
+      <w:lvlJc w:val="left"/>
+      <w:pPr>
+        <w:ind w:left="5760" w:hanging="360"/>
+      </w:pPr>
+    </w:lvl>
+    <w:lvl w:ilvl="8" w:tplc="0409001B" w:tentative="1">
+      <w:start w:val="1"/>
+      <w:numFmt w:val="lowerRoman"/>
+      <w:lvlText w:val="%9."/>
+      <w:lvlJc w:val="right"/>
+      <w:pPr>
+        <w:ind w:left="6480" w:hanging="180"/>
+      </w:pPr>
+    </w:lvl>
+  </w:abstractNum>
+  <w:num w:numId="1">
+    <w:abstractNumId w:val="1"/>
+  </w:num>
+  <w:num w:numId="2">
+    <w:abstractNumId w:val="0"/>
+  </w:num>
+</w:numbering>
 </file>
 
 <file path=word/styles.xml><?xml version="1.0" encoding="utf-8"?>
@@ -485,6 +1452,7 @@
   <w:style w:type="character" w:default="1" w:styleId="DefaultParagraphFont">
     <w:name w:val="Default Paragraph Font"/>
     <w:uiPriority w:val="1"/>
+    <w:semiHidden/>
     <w:unhideWhenUsed/>
   </w:style>
   <w:style w:type="table" w:default="1" w:styleId="TableNormal">
@@ -507,6 +1475,59 @@
     <w:uiPriority w:val="99"/>
     <w:semiHidden/>
     <w:unhideWhenUsed/>
+  </w:style>
+  <w:style w:type="paragraph" w:styleId="ListParagraph">
+    <w:name w:val="List Paragraph"/>
+    <w:basedOn w:val="Normal"/>
+    <w:uiPriority w:val="34"/>
+    <w:qFormat/>
+    <w:rsid w:val="00E367CF"/>
+    <w:pPr>
+      <w:ind w:left="720"/>
+      <w:contextualSpacing/>
+    </w:pPr>
+  </w:style>
+  <w:style w:type="character" w:styleId="Hyperlink">
+    <w:name w:val="Hyperlink"/>
+    <w:basedOn w:val="DefaultParagraphFont"/>
+    <w:uiPriority w:val="99"/>
+    <w:unhideWhenUsed/>
+    <w:rsid w:val="00AE6E4D"/>
+    <w:rPr>
+      <w:color w:val="0000FF"/>
+      <w:u w:val="single"/>
+    </w:rPr>
+  </w:style>
+  <w:style w:type="character" w:styleId="UnresolvedMention">
+    <w:name w:val="Unresolved Mention"/>
+    <w:basedOn w:val="DefaultParagraphFont"/>
+    <w:uiPriority w:val="99"/>
+    <w:semiHidden/>
+    <w:unhideWhenUsed/>
+    <w:rsid w:val="00AE6E4D"/>
+    <w:rPr>
+      <w:color w:val="605E5C"/>
+      <w:shd w:val="clear" w:color="auto" w:fill="E1DFDD"/>
+    </w:rPr>
+  </w:style>
+  <w:style w:type="paragraph" w:styleId="NormalWeb">
+    <w:name w:val="Normal (Web)"/>
+    <w:basedOn w:val="Normal"/>
+    <w:uiPriority w:val="99"/>
+    <w:semiHidden/>
+    <w:unhideWhenUsed/>
+    <w:rsid w:val="00AE6E4D"/>
+    <w:pPr>
+      <w:spacing w:before="100" w:beforeAutospacing="1" w:after="100" w:afterAutospacing="1"/>
+    </w:pPr>
+    <w:rPr>
+      <w:rFonts w:ascii="Times New Roman" w:eastAsia="Times New Roman" w:hAnsi="Times New Roman" w:cs="Times New Roman"/>
+    </w:rPr>
+  </w:style>
+  <w:style w:type="character" w:customStyle="1" w:styleId="metadata">
+    <w:name w:val="metadata"/>
+    <w:basedOn w:val="DefaultParagraphFont"/>
+    <w:rsid w:val="00AE6E4D"/>
   </w:style>
 </w:styles>
 </file>

</xml_diff>